<commit_message>
se actualiza la memoria
</commit_message>
<xml_diff>
--- a/resources/Php_Elaboracion_Api_Angelica_Guaman.docx
+++ b/resources/Php_Elaboracion_Api_Angelica_Guaman.docx
@@ -17,12 +17,35 @@
       </w:r>
     </w:p>
     <w:p>
+      <w:pPr>
+        <w:jc w:val="both"/>
+      </w:pPr>
       <w:r>
         <w:t xml:space="preserve">En el presente documento se pretende describir algunas mejoras que se han hecho sobre la api. </w:t>
       </w:r>
     </w:p>
-    <w:p/>
-    <w:p>
+    <w:p>
+      <w:pPr>
+        <w:jc w:val="both"/>
+      </w:pPr>
+    </w:p>
+    <w:p>
+      <w:pPr>
+        <w:jc w:val="both"/>
+      </w:pPr>
+      <w:r>
+        <w:t xml:space="preserve">En esta api se muestran las operaciones que se van a poder realizar sobre las entidades de User y Result. </w:t>
+      </w:r>
+    </w:p>
+    <w:p>
+      <w:pPr>
+        <w:jc w:val="both"/>
+      </w:pPr>
+    </w:p>
+    <w:p>
+      <w:pPr>
+        <w:jc w:val="both"/>
+      </w:pPr>
       <w:r>
         <w:t>A continuación, se muestra una visión global de la api.</w:t>
       </w:r>
@@ -95,41 +118,47 @@
       <w:r>
         <w:t xml:space="preserve">Ilustración </w:t>
       </w:r>
-      <w:fldSimple w:instr=" SEQ Ilustración \* ARABIC ">
-        <w:r>
-          <w:rPr>
-            <w:noProof/>
-          </w:rPr>
-          <w:t>1</w:t>
-        </w:r>
-      </w:fldSimple>
+      <w:r>
+        <w:fldChar w:fldCharType="begin"/>
+      </w:r>
+      <w:r>
+        <w:instrText xml:space="preserve"> SEQ Ilustración \* ARABIC </w:instrText>
+      </w:r>
+      <w:r>
+        <w:fldChar w:fldCharType="separate"/>
+      </w:r>
+      <w:r>
+        <w:rPr>
+          <w:noProof/>
+        </w:rPr>
+        <w:t>1</w:t>
+      </w:r>
+      <w:r>
+        <w:rPr>
+          <w:noProof/>
+        </w:rPr>
+        <w:fldChar w:fldCharType="end"/>
+      </w:r>
       <w:r>
         <w:t xml:space="preserve"> Visión global</w:t>
       </w:r>
       <w:r>
-        <w:t xml:space="preserve"> de </w:t>
-      </w:r>
-      <w:proofErr w:type="spellStart"/>
-      <w:r>
-        <w:t>swag</w:t>
+        <w:t xml:space="preserve"> de swag</w:t>
       </w:r>
       <w:r>
         <w:t>ger</w:t>
       </w:r>
-      <w:proofErr w:type="spellEnd"/>
     </w:p>
     <w:p/>
     <w:p>
       <w:r>
-        <w:t xml:space="preserve">Para </w:t>
-      </w:r>
-      <w:proofErr w:type="spellStart"/>
-      <w:r>
-        <w:t>User</w:t>
-      </w:r>
-      <w:proofErr w:type="spellEnd"/>
-      <w:r>
-        <w:t xml:space="preserve">, se ha añadido el servicio para eliminar todos los usuarios </w:t>
+        <w:t xml:space="preserve">Para User, </w:t>
+      </w:r>
+      <w:r>
+        <w:t xml:space="preserve">además de las operaciones propuestas por el profesor </w:t>
+      </w:r>
+      <w:r>
+        <w:t xml:space="preserve">se ha añadido el servicio para eliminar todos los usuarios </w:t>
       </w:r>
       <w:r>
         <w:t>de la base de datos</w:t>
@@ -141,15 +170,7 @@
     <w:p/>
     <w:p>
       <w:r>
-        <w:t xml:space="preserve">A continuación, se muestra las operaciones que se podrán realizar en </w:t>
-      </w:r>
-      <w:proofErr w:type="spellStart"/>
-      <w:r>
-        <w:t>User</w:t>
-      </w:r>
-      <w:proofErr w:type="spellEnd"/>
-      <w:r>
-        <w:t>.</w:t>
+        <w:t>A continuación, se muestra las operaciones que se podrán realizar en User.</w:t>
       </w:r>
     </w:p>
     <w:p/>
@@ -158,6 +179,10 @@
         <w:keepNext/>
       </w:pPr>
       <w:r>
+        <w:rPr>
+          <w:noProof/>
+          <w:lang w:eastAsia="es-ES_tradnl"/>
+        </w:rPr>
         <w:drawing>
           <wp:inline distT="0" distB="0" distL="0" distR="0" wp14:anchorId="7E20D428" wp14:editId="304514C9">
             <wp:extent cx="5396230" cy="2162175"/>
@@ -203,22 +228,30 @@
       <w:r>
         <w:t xml:space="preserve">Ilustración </w:t>
       </w:r>
-      <w:fldSimple w:instr=" SEQ Ilustración \* ARABIC ">
-        <w:r>
-          <w:rPr>
-            <w:noProof/>
-          </w:rPr>
-          <w:t>2</w:t>
-        </w:r>
-      </w:fldSimple>
-      <w:r>
-        <w:t xml:space="preserve"> Api de </w:t>
-      </w:r>
-      <w:proofErr w:type="spellStart"/>
-      <w:r>
-        <w:t>User</w:t>
-      </w:r>
-      <w:proofErr w:type="spellEnd"/>
+      <w:r>
+        <w:fldChar w:fldCharType="begin"/>
+      </w:r>
+      <w:r>
+        <w:instrText xml:space="preserve"> SEQ Ilustración \* ARABIC </w:instrText>
+      </w:r>
+      <w:r>
+        <w:fldChar w:fldCharType="separate"/>
+      </w:r>
+      <w:r>
+        <w:rPr>
+          <w:noProof/>
+        </w:rPr>
+        <w:t>2</w:t>
+      </w:r>
+      <w:r>
+        <w:rPr>
+          <w:noProof/>
+        </w:rPr>
+        <w:fldChar w:fldCharType="end"/>
+      </w:r>
+      <w:r>
+        <w:t xml:space="preserve"> Api de User</w:t>
+      </w:r>
     </w:p>
     <w:p/>
     <w:p/>
@@ -229,16 +262,16 @@
         <w:jc w:val="both"/>
       </w:pPr>
       <w:r>
-        <w:lastRenderedPageBreak/>
-        <w:t xml:space="preserve">Para </w:t>
-      </w:r>
-      <w:proofErr w:type="spellStart"/>
-      <w:r>
-        <w:t>Result</w:t>
-      </w:r>
-      <w:proofErr w:type="spellEnd"/>
-      <w:r>
-        <w:t xml:space="preserve">, se ha añadido el servicio para eliminar todos los </w:t>
+        <w:t xml:space="preserve">Para Result, </w:t>
+      </w:r>
+      <w:r>
+        <w:t>además de las operaciones propuestas por el profesor</w:t>
+      </w:r>
+      <w:r>
+        <w:t xml:space="preserve"> </w:t>
+      </w:r>
+      <w:r>
+        <w:t xml:space="preserve">se ha añadido el servicio para eliminar todos los </w:t>
       </w:r>
       <w:r>
         <w:t>resultados</w:t>
@@ -249,6 +282,11 @@
       <w:r>
         <w:t>.</w:t>
       </w:r>
+    </w:p>
+    <w:p>
+      <w:pPr>
+        <w:jc w:val="both"/>
+      </w:pPr>
     </w:p>
     <w:p>
       <w:pPr>
@@ -277,15 +315,7 @@
         <w:jc w:val="both"/>
       </w:pPr>
       <w:r>
-        <w:t xml:space="preserve">A continuación, se muestra las operaciones que se podrán realizar en </w:t>
-      </w:r>
-      <w:proofErr w:type="spellStart"/>
-      <w:r>
-        <w:t>Result</w:t>
-      </w:r>
-      <w:proofErr w:type="spellEnd"/>
-      <w:r>
-        <w:t>.</w:t>
+        <w:t>A continuación, se muestra las operaciones que se podrán realizar en Result.</w:t>
       </w:r>
     </w:p>
     <w:p/>
@@ -295,6 +325,10 @@
         <w:keepNext/>
       </w:pPr>
       <w:r>
+        <w:rPr>
+          <w:noProof/>
+          <w:lang w:eastAsia="es-ES_tradnl"/>
+        </w:rPr>
         <w:drawing>
           <wp:inline distT="0" distB="0" distL="0" distR="0" wp14:anchorId="787D221F" wp14:editId="4AFA07A0">
             <wp:extent cx="5396230" cy="2143125"/>
@@ -340,22 +374,30 @@
       <w:r>
         <w:t xml:space="preserve">Ilustración </w:t>
       </w:r>
-      <w:fldSimple w:instr=" SEQ Ilustración \* ARABIC ">
-        <w:r>
-          <w:rPr>
-            <w:noProof/>
-          </w:rPr>
-          <w:t>3</w:t>
-        </w:r>
-      </w:fldSimple>
-      <w:r>
-        <w:t xml:space="preserve"> Api </w:t>
-      </w:r>
-      <w:proofErr w:type="spellStart"/>
-      <w:r>
-        <w:t>Result</w:t>
-      </w:r>
-      <w:proofErr w:type="spellEnd"/>
+      <w:r>
+        <w:fldChar w:fldCharType="begin"/>
+      </w:r>
+      <w:r>
+        <w:instrText xml:space="preserve"> SEQ Ilustración \* ARABIC </w:instrText>
+      </w:r>
+      <w:r>
+        <w:fldChar w:fldCharType="separate"/>
+      </w:r>
+      <w:r>
+        <w:rPr>
+          <w:noProof/>
+        </w:rPr>
+        <w:t>3</w:t>
+      </w:r>
+      <w:r>
+        <w:rPr>
+          <w:noProof/>
+        </w:rPr>
+        <w:fldChar w:fldCharType="end"/>
+      </w:r>
+      <w:r>
+        <w:t xml:space="preserve"> Api Result</w:t>
+      </w:r>
     </w:p>
     <w:p/>
     <w:p>
@@ -363,33 +405,20 @@
         <w:jc w:val="both"/>
       </w:pPr>
       <w:r>
-        <w:t>Además, s</w:t>
-      </w:r>
-      <w:bookmarkStart w:id="0" w:name="_GoBack"/>
-      <w:bookmarkEnd w:id="0"/>
-      <w:r>
-        <w:t>e podrán realizar operaciones como las siguientes: filtrar todos los resultados para un id de usuario o borrar los resultados de un usuario.</w:t>
-      </w:r>
-    </w:p>
-    <w:p>
-      <w:pPr>
-        <w:jc w:val="both"/>
-      </w:pPr>
-    </w:p>
-    <w:p>
-      <w:r>
-        <w:t xml:space="preserve">A continuación, se muestra las operaciones que se podrán realizar en </w:t>
-      </w:r>
-      <w:proofErr w:type="spellStart"/>
-      <w:r>
-        <w:t>User</w:t>
-      </w:r>
-      <w:r>
-        <w:t>Results</w:t>
-      </w:r>
-      <w:proofErr w:type="spellEnd"/>
-      <w:r>
-        <w:t>.</w:t>
+        <w:t>Además, se podrán realizar operaciones como las siguientes: filtrar todos los resultados para un id de usuario o borrar los resultados de un usuario.</w:t>
+      </w:r>
+      <w:r>
+        <w:t xml:space="preserve"> Por tanto será necesario pasarle un id usuario correcto. </w:t>
+      </w:r>
+    </w:p>
+    <w:p>
+      <w:pPr>
+        <w:jc w:val="both"/>
+      </w:pPr>
+    </w:p>
+    <w:p>
+      <w:r>
+        <w:t>A continuación, se muestra las operaciones que se podrán realizar en UserResults.</w:t>
       </w:r>
     </w:p>
     <w:p>
@@ -402,6 +431,10 @@
         <w:keepNext/>
       </w:pPr>
       <w:r>
+        <w:rPr>
+          <w:noProof/>
+          <w:lang w:eastAsia="es-ES_tradnl"/>
+        </w:rPr>
         <w:drawing>
           <wp:inline distT="0" distB="0" distL="0" distR="0" wp14:anchorId="74049043" wp14:editId="44665523">
             <wp:extent cx="5396230" cy="1060450"/>
@@ -447,22 +480,57 @@
       <w:r>
         <w:t xml:space="preserve">Ilustración </w:t>
       </w:r>
-      <w:fldSimple w:instr=" SEQ Ilustración \* ARABIC ">
-        <w:r>
-          <w:rPr>
-            <w:noProof/>
-          </w:rPr>
-          <w:t>4</w:t>
-        </w:r>
-      </w:fldSimple>
-      <w:r>
-        <w:t xml:space="preserve"> Api </w:t>
-      </w:r>
-      <w:proofErr w:type="spellStart"/>
-      <w:r>
-        <w:t>UserResults</w:t>
-      </w:r>
-      <w:proofErr w:type="spellEnd"/>
+      <w:r>
+        <w:fldChar w:fldCharType="begin"/>
+      </w:r>
+      <w:r>
+        <w:instrText xml:space="preserve"> SEQ Ilustración \* ARABIC </w:instrText>
+      </w:r>
+      <w:r>
+        <w:fldChar w:fldCharType="separate"/>
+      </w:r>
+      <w:r>
+        <w:rPr>
+          <w:noProof/>
+        </w:rPr>
+        <w:t>4</w:t>
+      </w:r>
+      <w:r>
+        <w:rPr>
+          <w:noProof/>
+        </w:rPr>
+        <w:fldChar w:fldCharType="end"/>
+      </w:r>
+      <w:r>
+        <w:t xml:space="preserve"> Api UserResults</w:t>
+      </w:r>
+    </w:p>
+    <w:p/>
+    <w:p>
+      <w:pPr>
+        <w:jc w:val="both"/>
+      </w:pPr>
+      <w:r>
+        <w:t xml:space="preserve">Todas las operaciones devuelven los códigos correspondiente, por ejemplo: si le falta algún atributo obligatorio en un POST o PUT. </w:t>
+      </w:r>
+    </w:p>
+    <w:p>
+      <w:pPr>
+        <w:jc w:val="both"/>
+      </w:pPr>
+      <w:r>
+        <w:t xml:space="preserve">También se mostrará un código de error si no se encuentra un objeto. </w:t>
+      </w:r>
+      <w:r>
+        <w:t xml:space="preserve">O en el caso que el atributo sea único, también se mostrará un error. </w:t>
+      </w:r>
+    </w:p>
+    <w:p>
+      <w:pPr>
+        <w:jc w:val="both"/>
+      </w:pPr>
+      <w:bookmarkStart w:id="0" w:name="_GoBack"/>
+      <w:bookmarkEnd w:id="0"/>
     </w:p>
     <w:sectPr>
       <w:headerReference w:type="default" r:id="rId10"/>

</xml_diff>